<commit_message>
Add Module 8.2: update-and-delete script and Word doc
</commit_message>
<xml_diff>
--- a/csd/csd-310/module-8/Bunnell 8.2.docx
+++ b/csd/csd-310/module-8/Bunnell 8.2.docx
@@ -17,9 +17,21 @@
         <w:t>7/6/2025</w:t>
       </w:r>
     </w:p>
-    <w:p/>
+    <w:p>
+      <w:hyperlink r:id="rId4" w:history="1">
+        <w:r>
+          <w:rPr>
+            <w:rStyle w:val="Hyperlink"/>
+          </w:rPr>
+          <w:t>https://github.com/Mcdough12/csd-310/tree/main/csd/csd-310/module-8</w:t>
+        </w:r>
+      </w:hyperlink>
+    </w:p>
     <w:p>
       <w:r>
+        <w:rPr>
+          <w:noProof/>
+        </w:rPr>
         <w:lastRenderedPageBreak/>
         <w:drawing>
           <wp:inline distT="0" distB="0" distL="0" distR="0" wp14:anchorId="6A56E9E3" wp14:editId="708E6AE9">
@@ -37,7 +49,7 @@
                     <pic:cNvPicPr/>
                   </pic:nvPicPr>
                   <pic:blipFill>
-                    <a:blip r:embed="rId4"/>
+                    <a:blip r:embed="rId5"/>
                     <a:stretch>
                       <a:fillRect/>
                     </a:stretch>
@@ -60,6 +72,9 @@
     </w:p>
     <w:p>
       <w:r>
+        <w:rPr>
+          <w:noProof/>
+        </w:rPr>
         <w:lastRenderedPageBreak/>
         <w:drawing>
           <wp:inline distT="0" distB="0" distL="0" distR="0" wp14:anchorId="79963899" wp14:editId="70403DE7">
@@ -77,7 +92,7 @@
                     <pic:cNvPicPr/>
                   </pic:nvPicPr>
                   <pic:blipFill>
-                    <a:blip r:embed="rId5"/>
+                    <a:blip r:embed="rId6"/>
                     <a:stretch>
                       <a:fillRect/>
                     </a:stretch>
@@ -1025,6 +1040,29 @@
       <w:spacing w:val="5"/>
     </w:rPr>
   </w:style>
+  <w:style w:type="character" w:styleId="Hyperlink">
+    <w:name w:val="Hyperlink"/>
+    <w:basedOn w:val="DefaultParagraphFont"/>
+    <w:uiPriority w:val="99"/>
+    <w:unhideWhenUsed/>
+    <w:rsid w:val="00533D97"/>
+    <w:rPr>
+      <w:color w:val="467886" w:themeColor="hyperlink"/>
+      <w:u w:val="single"/>
+    </w:rPr>
+  </w:style>
+  <w:style w:type="character" w:styleId="UnresolvedMention">
+    <w:name w:val="Unresolved Mention"/>
+    <w:basedOn w:val="DefaultParagraphFont"/>
+    <w:uiPriority w:val="99"/>
+    <w:semiHidden/>
+    <w:unhideWhenUsed/>
+    <w:rsid w:val="00533D97"/>
+    <w:rPr>
+      <w:color w:val="605E5C"/>
+      <w:shd w:val="clear" w:color="auto" w:fill="E1DFDD"/>
+    </w:rPr>
+  </w:style>
 </w:styles>
 </file>
 

</xml_diff>